<commit_message>
nmv 03 11 2023
</commit_message>
<xml_diff>
--- a/TS Jatai Ghanam Project/TS 3.2/TS 3.2 Ghanam Malayalam Corrections.docx
+++ b/TS Jatai Ghanam Project/TS 3.2/TS 3.2 Ghanam Malayalam Corrections.docx
@@ -31248,6 +31248,123 @@
               <w:adjustRightInd w:val="0"/>
               <w:spacing w:before="0" w:line="240" w:lineRule="auto"/>
               <w:rPr>
+                <w:rFonts w:ascii="BRH Malayalam Extra" w:hAnsi="BRH Malayalam Extra" w:cs="BRH Malayalam Extra"/>
+                <w:color w:val="000000"/>
+                <w:sz w:val="32"/>
+                <w:szCs w:val="40"/>
+              </w:rPr>
+            </w:pPr>
+            <w:r>
+              <w:rPr>
+                <w:rFonts w:ascii="BRH Malayalam Extra" w:hAnsi="BRH Malayalam Extra" w:cs="BRH Malayalam Extra"/>
+                <w:color w:val="000000"/>
+                <w:sz w:val="32"/>
+                <w:szCs w:val="40"/>
+              </w:rPr>
+              <w:t>q(³</w:t>
+            </w:r>
+            <w:proofErr w:type="gramStart"/>
+            <w:r>
+              <w:rPr>
+                <w:rFonts w:ascii="BRH Malayalam Extra" w:hAnsi="BRH Malayalam Extra" w:cs="BRH Malayalam Extra"/>
+                <w:color w:val="000000"/>
+                <w:sz w:val="32"/>
+                <w:szCs w:val="40"/>
+              </w:rPr>
+              <w:t>§)s</w:t>
+            </w:r>
+            <w:proofErr w:type="gramEnd"/>
+            <w:r>
+              <w:rPr>
+                <w:rFonts w:ascii="BRH Malayalam Extra" w:hAnsi="BRH Malayalam Extra" w:cs="BRH Malayalam Extra"/>
+                <w:color w:val="000000"/>
+                <w:sz w:val="32"/>
+                <w:szCs w:val="40"/>
+              </w:rPr>
+              <w:t>—Zy öe</w:t>
+            </w:r>
+            <w:r>
+              <w:rPr>
+                <w:rFonts w:ascii="BRH Malayalam Extra" w:hAnsi="BRH Malayalam Extra" w:cs="BRH Malayalam Extra"/>
+                <w:color w:val="000000"/>
+                <w:sz w:val="26"/>
+                <w:szCs w:val="40"/>
+              </w:rPr>
+              <w:t>–</w:t>
+            </w:r>
+            <w:r>
+              <w:rPr>
+                <w:rFonts w:ascii="BRH Malayalam Extra" w:hAnsi="BRH Malayalam Extra" w:cs="BRH Malayalam Extra"/>
+                <w:color w:val="000000"/>
+                <w:sz w:val="32"/>
+                <w:szCs w:val="40"/>
+              </w:rPr>
+              <w:t>ZõO§ öe</w:t>
+            </w:r>
+            <w:r>
+              <w:rPr>
+                <w:rFonts w:ascii="BRH Malayalam Extra" w:hAnsi="BRH Malayalam Extra" w:cs="BRH Malayalam Extra"/>
+                <w:color w:val="000000"/>
+                <w:sz w:val="26"/>
+                <w:szCs w:val="40"/>
+              </w:rPr>
+              <w:t>–</w:t>
+            </w:r>
+            <w:r>
+              <w:rPr>
+                <w:rFonts w:ascii="BRH Malayalam Extra" w:hAnsi="BRH Malayalam Extra" w:cs="BRH Malayalam Extra"/>
+                <w:color w:val="000000"/>
+                <w:sz w:val="32"/>
+                <w:szCs w:val="40"/>
+              </w:rPr>
+              <w:t xml:space="preserve">ZõO§ </w:t>
+            </w:r>
+            <w:r>
+              <w:rPr>
+                <w:rFonts w:ascii="BRH Malayalam Extra" w:hAnsi="BRH Malayalam Extra" w:cs="BRH Malayalam Extra"/>
+                <w:color w:val="000000"/>
+                <w:sz w:val="32"/>
+                <w:szCs w:val="40"/>
+                <w:highlight w:val="yellow"/>
+              </w:rPr>
+              <w:t>q</w:t>
+            </w:r>
+            <w:r>
+              <w:rPr>
+                <w:rFonts w:ascii="BRH Malayalam Extra" w:hAnsi="BRH Malayalam Extra" w:cs="BRH Malayalam Extra"/>
+                <w:color w:val="000000"/>
+                <w:sz w:val="32"/>
+                <w:szCs w:val="40"/>
+              </w:rPr>
+              <w:t>(³§)s—Zy</w:t>
+            </w:r>
+            <w:r>
+              <w:rPr>
+                <w:rFonts w:ascii="BRH Malayalam Extra" w:hAnsi="BRH Malayalam Extra" w:cs="BRH Malayalam Extra"/>
+                <w:color w:val="000000"/>
+                <w:sz w:val="26"/>
+                <w:szCs w:val="40"/>
+              </w:rPr>
+              <w:t>–</w:t>
+            </w:r>
+            <w:r>
+              <w:rPr>
+                <w:rFonts w:ascii="BRH Malayalam Extra" w:hAnsi="BRH Malayalam Extra" w:cs="BRH Malayalam Extra"/>
+                <w:color w:val="000000"/>
+                <w:sz w:val="32"/>
+                <w:szCs w:val="40"/>
+              </w:rPr>
+              <w:t xml:space="preserve"> </w:t>
+            </w:r>
+          </w:p>
+          <w:p>
+            <w:pPr>
+              <w:widowControl w:val="0"/>
+              <w:autoSpaceDE w:val="0"/>
+              <w:autoSpaceDN w:val="0"/>
+              <w:adjustRightInd w:val="0"/>
+              <w:spacing w:before="0" w:line="240" w:lineRule="auto"/>
+              <w:rPr>
                 <w:rFonts w:cs="BRH Malayalam Extra"/>
                 <w:color w:val="FF0000"/>
                 <w:szCs w:val="40"/>
@@ -31260,6 +31377,7 @@
                 <w:sz w:val="32"/>
                 <w:szCs w:val="40"/>
               </w:rPr>
+              <w:lastRenderedPageBreak/>
               <w:t>q(³</w:t>
             </w:r>
             <w:proofErr w:type="gramStart"/>
@@ -31281,89 +31399,6 @@
                 <w:szCs w:val="40"/>
               </w:rPr>
               <w:t>—Zy öe</w:t>
-            </w:r>
-            <w:r>
-              <w:rPr>
-                <w:rFonts w:ascii="BRH Malayalam Extra" w:hAnsi="BRH Malayalam Extra" w:cs="BRH Malayalam Extra"/>
-                <w:color w:val="000000"/>
-                <w:sz w:val="26"/>
-                <w:szCs w:val="40"/>
-              </w:rPr>
-              <w:t>–</w:t>
-            </w:r>
-            <w:r>
-              <w:rPr>
-                <w:rFonts w:ascii="BRH Malayalam Extra" w:hAnsi="BRH Malayalam Extra" w:cs="BRH Malayalam Extra"/>
-                <w:color w:val="000000"/>
-                <w:sz w:val="32"/>
-                <w:szCs w:val="40"/>
-              </w:rPr>
-              <w:t>ZõO§ öe</w:t>
-            </w:r>
-            <w:r>
-              <w:rPr>
-                <w:rFonts w:ascii="BRH Malayalam Extra" w:hAnsi="BRH Malayalam Extra" w:cs="BRH Malayalam Extra"/>
-                <w:color w:val="000000"/>
-                <w:sz w:val="26"/>
-                <w:szCs w:val="40"/>
-              </w:rPr>
-              <w:t>–</w:t>
-            </w:r>
-            <w:r>
-              <w:rPr>
-                <w:rFonts w:ascii="BRH Malayalam Extra" w:hAnsi="BRH Malayalam Extra" w:cs="BRH Malayalam Extra"/>
-                <w:color w:val="000000"/>
-                <w:sz w:val="32"/>
-                <w:szCs w:val="40"/>
-              </w:rPr>
-              <w:t xml:space="preserve">ZõO§ </w:t>
-            </w:r>
-            <w:r>
-              <w:rPr>
-                <w:rFonts w:ascii="BRH Malayalam Extra" w:hAnsi="BRH Malayalam Extra" w:cs="BRH Malayalam Extra"/>
-                <w:color w:val="000000"/>
-                <w:sz w:val="32"/>
-                <w:szCs w:val="40"/>
-                <w:highlight w:val="yellow"/>
-              </w:rPr>
-              <w:t>q</w:t>
-            </w:r>
-            <w:r>
-              <w:rPr>
-                <w:rFonts w:ascii="BRH Malayalam Extra" w:hAnsi="BRH Malayalam Extra" w:cs="BRH Malayalam Extra"/>
-                <w:color w:val="000000"/>
-                <w:sz w:val="32"/>
-                <w:szCs w:val="40"/>
-              </w:rPr>
-              <w:t>(³§)s—Zy</w:t>
-            </w:r>
-            <w:r>
-              <w:rPr>
-                <w:rFonts w:ascii="BRH Malayalam Extra" w:hAnsi="BRH Malayalam Extra" w:cs="BRH Malayalam Extra"/>
-                <w:color w:val="000000"/>
-                <w:sz w:val="26"/>
-                <w:szCs w:val="40"/>
-              </w:rPr>
-              <w:t>–</w:t>
-            </w:r>
-            <w:r>
-              <w:rPr>
-                <w:rFonts w:ascii="BRH Malayalam Extra" w:hAnsi="BRH Malayalam Extra" w:cs="BRH Malayalam Extra"/>
-                <w:color w:val="000000"/>
-                <w:sz w:val="32"/>
-                <w:szCs w:val="40"/>
-              </w:rPr>
-              <w:t xml:space="preserve"> q(³§)s—</w:t>
-            </w:r>
-            <w:r>
-              <w:rPr>
-                <w:rFonts w:ascii="BRH Malayalam Extra" w:hAnsi="BRH Malayalam Extra" w:cs="BRH Malayalam Extra"/>
-                <w:color w:val="000000"/>
-                <w:sz w:val="32"/>
-                <w:szCs w:val="40"/>
-              </w:rPr>
-              <w:lastRenderedPageBreak/>
-              <w:t>Zy öe</w:t>
             </w:r>
             <w:r>
               <w:rPr>
@@ -32098,8 +32133,9 @@
               <w:adjustRightInd w:val="0"/>
               <w:spacing w:before="0" w:line="240" w:lineRule="auto"/>
               <w:rPr>
-                <w:rFonts w:cs="BRH Malayalam Extra"/>
-                <w:color w:val="FF0000"/>
+                <w:rFonts w:ascii="BRH Malayalam Extra" w:hAnsi="BRH Malayalam Extra" w:cs="BRH Malayalam Extra"/>
+                <w:color w:val="000000"/>
+                <w:sz w:val="32"/>
                 <w:szCs w:val="40"/>
               </w:rPr>
             </w:pPr>
@@ -32203,8 +32239,22 @@
                 <w:sz w:val="32"/>
                 <w:szCs w:val="40"/>
               </w:rPr>
-              <w:t xml:space="preserve"> q(³§)s—Zy </w:t>
-            </w:r>
+              <w:t xml:space="preserve"> </w:t>
+            </w:r>
+          </w:p>
+          <w:p>
+            <w:pPr>
+              <w:widowControl w:val="0"/>
+              <w:autoSpaceDE w:val="0"/>
+              <w:autoSpaceDN w:val="0"/>
+              <w:adjustRightInd w:val="0"/>
+              <w:spacing w:before="0" w:line="240" w:lineRule="auto"/>
+              <w:rPr>
+                <w:rFonts w:cs="BRH Malayalam Extra"/>
+                <w:color w:val="FF0000"/>
+                <w:szCs w:val="40"/>
+              </w:rPr>
+            </w:pPr>
             <w:r>
               <w:rPr>
                 <w:rFonts w:ascii="BRH Malayalam Extra" w:hAnsi="BRH Malayalam Extra" w:cs="BRH Malayalam Extra"/>
@@ -32213,7 +32263,27 @@
                 <w:szCs w:val="40"/>
               </w:rPr>
               <w:lastRenderedPageBreak/>
-              <w:t>öe</w:t>
+              <w:t>q(³</w:t>
+            </w:r>
+            <w:proofErr w:type="gramStart"/>
+            <w:r>
+              <w:rPr>
+                <w:rFonts w:ascii="BRH Malayalam Extra" w:hAnsi="BRH Malayalam Extra" w:cs="BRH Malayalam Extra"/>
+                <w:color w:val="000000"/>
+                <w:sz w:val="32"/>
+                <w:szCs w:val="40"/>
+              </w:rPr>
+              <w:t>§)s</w:t>
+            </w:r>
+            <w:proofErr w:type="gramEnd"/>
+            <w:r>
+              <w:rPr>
+                <w:rFonts w:ascii="BRH Malayalam Extra" w:hAnsi="BRH Malayalam Extra" w:cs="BRH Malayalam Extra"/>
+                <w:color w:val="000000"/>
+                <w:sz w:val="32"/>
+                <w:szCs w:val="40"/>
+              </w:rPr>
+              <w:t>—Zy öe</w:t>
             </w:r>
             <w:r>
               <w:rPr>

</xml_diff>